<commit_message>
fixed issues with word layout
</commit_message>
<xml_diff>
--- a/Item Number.docx
+++ b/Item Number.docx
@@ -36,14 +36,16 @@
       </w:tr>
       <w:sdt>
         <w:sdtPr>
-          <w:id w:val="1113323375"/>
-          <w15:dataBinding w:prefixMappings="xmlns:ns0='urn:microsoft-dynamics-nav/reports/Item_Number/50133/' " w:xpath="/ns0:NavWordReportXmlPart[1]/ns0:Sales_Invoice_Header" w:storeItemID="{F4E32541-2259-4A4D-B859-DFEE62C50686}"/>
+          <w:id w:val="-2117289693"/>
+          <w15:dataBinding w:prefixMappings="xmlns:ns0='urn:microsoft-dynamics-nav/reports/Item_Number/50133/'" w:xpath="/ns0:NavWordReportXmlPart[1]/ns0:Sales_Invoice_Line" w:storeItemID="{A20E749E-2291-4E27-835B-A531606A4F23}"/>
           <w15:repeatingSection/>
+          <w:alias w:val="#Nav: /Sales_Invoice_Line"/>
+          <w:tag w:val="#Nav: Item_Number/50133"/>
         </w:sdtPr>
         <w:sdtContent>
           <w:sdt>
             <w:sdtPr>
-              <w:id w:val="-1822962690"/>
+              <w:id w:val="-851027250"/>
               <w:placeholder>
                 <w:docPart w:val="DefaultPlaceholder_-1854013435"/>
               </w:placeholder>
@@ -53,11 +55,14 @@
               <w:tr>
                 <w:sdt>
                   <w:sdtPr>
-                    <w:id w:val="-434437194"/>
+                    <w:id w:val="510182759"/>
                     <w:placeholder>
                       <w:docPart w:val="DefaultPlaceholder_-1854013440"/>
                     </w:placeholder>
-                    <w15:dataBinding w:prefixMappings="xmlns:ns0='urn:microsoft-dynamics-nav/reports/Item_Number/50133/' " w:xpath="/ns0:NavWordReportXmlPart[1]/ns0:Sales_Invoice_Header[1]/ns0:No_[1]" w:storeItemID="{F4E32541-2259-4A4D-B859-DFEE62C50686}" w16sdtdh:storeItemChecksum="71boxQ=="/>
+                    <w:dataBinding w:prefixMappings="xmlns:ns0='urn:microsoft-dynamics-nav/reports/Item_Number/50133/'" w:xpath="/ns0:NavWordReportXmlPart[1]/ns0:Sales_Invoice_Line[1]/ns0:Document_No_[1]" w:storeItemID="{A20E749E-2291-4E27-835B-A531606A4F23}"/>
+                    <w:text/>
+                    <w:alias w:val="#Nav: /Sales_Invoice_Line/Document_No_"/>
+                    <w:tag w:val="#Nav: Item_Number/50133"/>
                   </w:sdtPr>
                   <w:sdtContent>
                     <w:tc>
@@ -65,8 +70,13 @@
                         <w:tcW w:w="4814" w:type="dxa"/>
                       </w:tcPr>
                       <w:p>
+                        <w:proofErr w:type="spellStart"/>
                         <w:r>
-                          <w:t>No_</w:t>
+                          <w:t>Document_No</w:t>
+                        </w:r>
+                        <w:proofErr w:type="spellEnd"/>
+                        <w:r>
+                          <w:t>_</w:t>
                         </w:r>
                       </w:p>
                     </w:tc>
@@ -74,11 +84,14 @@
                 </w:sdt>
                 <w:sdt>
                   <w:sdtPr>
-                    <w:id w:val="1551572992"/>
+                    <w:id w:val="-197087132"/>
                     <w:placeholder>
                       <w:docPart w:val="DefaultPlaceholder_-1854013440"/>
                     </w:placeholder>
-                    <w15:dataBinding w:prefixMappings="xmlns:ns0='urn:microsoft-dynamics-nav/reports/Item_Number/50133/' " w:xpath="/ns0:NavWordReportXmlPart[1]/ns0:Sales_Invoice_Header[1]/ns0:Sales_Invoice_Line[1]/ns0:Item_No[1]" w:storeItemID="{F4E32541-2259-4A4D-B859-DFEE62C50686}" w16sdtdh:storeItemChecksum="71boxQ=="/>
+                    <w:dataBinding w:prefixMappings="xmlns:ns0='urn:microsoft-dynamics-nav/reports/Item_Number/50133/'" w:xpath="/ns0:NavWordReportXmlPart[1]/ns0:Sales_Invoice_Line[1]/ns0:Item_No[1]" w:storeItemID="{A20E749E-2291-4E27-835B-A531606A4F23}"/>
+                    <w:text/>
+                    <w:alias w:val="#Nav: /Sales_Invoice_Line/Item_No"/>
+                    <w:tag w:val="#Nav: Item_Number/50133"/>
                   </w:sdtPr>
                   <w:sdtContent>
                     <w:tc>
@@ -542,7 +555,7 @@
     <w:name w:val="Table Grid"/>
     <w:basedOn w:val="TableNormal"/>
     <w:uiPriority w:val="39"/>
-    <w:rsid w:val="000E5F3B"/>
+    <w:rsid w:val="00535EAD"/>
     <w:pPr>
       <w:spacing w:after="0" w:line="240" w:lineRule="auto"/>
     </w:pPr>
@@ -562,7 +575,7 @@
     <w:basedOn w:val="DefaultParagraphFont"/>
     <w:uiPriority w:val="99"/>
     <w:semiHidden/>
-    <w:rsid w:val="000E5F3B"/>
+    <w:rsid w:val="00535EAD"/>
     <w:rPr>
       <w:color w:val="808080"/>
     </w:rPr>
@@ -573,6 +586,32 @@
 <file path=word/glossary/document.xml><?xml version="1.0" encoding="utf-8"?>
 <w:glossaryDocument xmlns:wpc="http://schemas.microsoft.com/office/word/2010/wordprocessingCanvas" xmlns:cx="http://schemas.microsoft.com/office/drawing/2014/chartex" xmlns:cx1="http://schemas.microsoft.com/office/drawing/2015/9/8/chartex" xmlns:cx2="http://schemas.microsoft.com/office/drawing/2015/10/21/chartex" xmlns:cx3="http://schemas.microsoft.com/office/drawing/2016/5/9/chartex" xmlns:cx4="http://schemas.microsoft.com/office/drawing/2016/5/10/chartex" xmlns:cx5="http://schemas.microsoft.com/office/drawing/2016/5/11/chartex" xmlns:cx6="http://schemas.microsoft.com/office/drawing/2016/5/12/chartex" xmlns:cx7="http://schemas.microsoft.com/office/drawing/2016/5/13/chartex" xmlns:cx8="http://schemas.microsoft.com/office/drawing/2016/5/14/chartex" xmlns:mc="http://schemas.openxmlformats.org/markup-compatibility/2006" xmlns:aink="http://schemas.microsoft.com/office/drawing/2016/ink" xmlns:am3d="http://schemas.microsoft.com/office/drawing/2017/model3d" xmlns:o="urn:schemas-microsoft-com:office:office" xmlns:oel="http://schemas.microsoft.com/office/2019/extlst" xmlns:r="http://schemas.openxmlformats.org/officeDocument/2006/relationships" xmlns:m="http://schemas.openxmlformats.org/officeDocument/2006/math" xmlns:v="urn:schemas-microsoft-com:vml" xmlns:wp14="http://schemas.microsoft.com/office/word/2010/wordprocessingDrawing" xmlns:wp="http://schemas.openxmlformats.org/drawingml/2006/wordprocessingDrawing" xmlns:w10="urn:schemas-microsoft-com:office:word" xmlns:w="http://schemas.openxmlformats.org/wordprocessingml/2006/main" xmlns:w14="http://schemas.microsoft.com/office/word/2010/wordml" xmlns:w15="http://schemas.microsoft.com/office/word/2012/wordml" xmlns:w16cex="http://schemas.microsoft.com/office/word/2018/wordml/cex" xmlns:w16cid="http://schemas.microsoft.com/office/word/2016/wordml/cid" xmlns:w16="http://schemas.microsoft.com/office/word/2018/wordml" xmlns:w16sdtdh="http://schemas.microsoft.com/office/word/2020/wordml/sdtdatahash" xmlns:w16se="http://schemas.microsoft.com/office/word/2015/wordml/symex" xmlns:wpg="http://schemas.microsoft.com/office/word/2010/wordprocessingGroup" xmlns:wpi="http://schemas.microsoft.com/office/word/2010/wordprocessingInk" xmlns:wne="http://schemas.microsoft.com/office/word/2006/wordml" xmlns:wps="http://schemas.microsoft.com/office/word/2010/wordprocessingShape" mc:Ignorable="w14 w15 w16se w16cid w16 w16cex w16sdtdh wp14">
   <w:docParts>
+    <w:docPart>
+      <w:docPartPr>
+        <w:name w:val="DefaultPlaceholder_-1854013435"/>
+        <w:category>
+          <w:name w:val="General"/>
+          <w:gallery w:val="placeholder"/>
+        </w:category>
+        <w:types>
+          <w:type w:val="bbPlcHdr"/>
+        </w:types>
+        <w:behaviors>
+          <w:behavior w:val="content"/>
+        </w:behaviors>
+        <w:guid w:val="{A5A41976-BB60-443D-9084-BA8835CBCDA5}"/>
+      </w:docPartPr>
+      <w:docPartBody>
+        <w:p>
+          <w:r>
+            <w:rPr>
+              <w:rStyle w:val="PlaceholderText"/>
+            </w:rPr>
+            <w:t>Enter any content that you want to repeat, including other content controls. You can also insert this control around table rows in order to repeat parts of a table.</w:t>
+          </w:r>
+        </w:p>
+      </w:docPartBody>
+    </w:docPart>
     <w:docPart>
       <w:docPartPr>
         <w:name w:val="DefaultPlaceholder_-1854013440"/>
@@ -586,7 +625,7 @@
         <w:behaviors>
           <w:behavior w:val="content"/>
         </w:behaviors>
-        <w:guid w:val="{A4B30350-D50E-423E-80B8-CB733056F6AC}"/>
+        <w:guid w:val="{EDA704DE-9EC9-4B7D-897F-EDF341EB8DFB}"/>
       </w:docPartPr>
       <w:docPartBody>
         <w:p>
@@ -595,32 +634,6 @@
               <w:rStyle w:val="PlaceholderText"/>
             </w:rPr>
             <w:t>Click or tap here to enter text.</w:t>
-          </w:r>
-        </w:p>
-      </w:docPartBody>
-    </w:docPart>
-    <w:docPart>
-      <w:docPartPr>
-        <w:name w:val="DefaultPlaceholder_-1854013435"/>
-        <w:category>
-          <w:name w:val="General"/>
-          <w:gallery w:val="placeholder"/>
-        </w:category>
-        <w:types>
-          <w:type w:val="bbPlcHdr"/>
-        </w:types>
-        <w:behaviors>
-          <w:behavior w:val="content"/>
-        </w:behaviors>
-        <w:guid w:val="{DA2E9071-E3D2-4A9E-BCB4-DF58781D6B7F}"/>
-      </w:docPartPr>
-      <w:docPartBody>
-        <w:p>
-          <w:r>
-            <w:rPr>
-              <w:rStyle w:val="PlaceholderText"/>
-            </w:rPr>
-            <w:t>Enter any content that you want to repeat, including other content controls. You can also insert this control around table rows in order to repeat parts of a table.</w:t>
           </w:r>
         </w:p>
       </w:docPartBody>
@@ -670,9 +683,9 @@
     <w:compatSetting w:name="useWord2013TrackBottomHyphenation" w:uri="http://schemas.microsoft.com/office/word" w:val="0"/>
   </w:compat>
   <w:rsids>
-    <w:rsidRoot w:val="005231A9"/>
-    <w:rsid w:val="005231A9"/>
-    <w:rsid w:val="00E55A86"/>
+    <w:rsidRoot w:val="00B47AB2"/>
+    <w:rsid w:val="00A42078"/>
+    <w:rsid w:val="00B47AB2"/>
   </w:rsids>
   <m:mathPr>
     <m:mathFont m:val="Cambria Math"/>
@@ -1126,7 +1139,7 @@
     <w:basedOn w:val="DefaultParagraphFont"/>
     <w:uiPriority w:val="99"/>
     <w:semiHidden/>
-    <w:rsid w:val="005231A9"/>
+    <w:rsid w:val="00B47AB2"/>
     <w:rPr>
       <w:color w:val="808080"/>
     </w:rPr>
@@ -1438,23 +1451,27 @@
 
 <file path=customXml/item1.xml>��< ? x m l   v e r s i o n = " 1 . 0 "   e n c o d i n g = " u t f - 1 6 " ? > < N a v W o r d R e p o r t X m l P a r t   x m l n s = " u r n : m i c r o s o f t - d y n a m i c s - n a v / r e p o r t s / I t e m _ N u m b e r / 5 0 1 3 3 / " >   
-     < S a l e s _ I n v o i c e _ H e a d e r > +     < L a b e l s >   
-         < N o _ > N o _ < / N o _ > +         < D o c u m e n t _ N o _ C a p t i o n > D o c u m e n t _ N o _ C a p t i o n < / D o c u m e n t _ N o _ C a p t i o n >   
-         < S a l e s _ I n v o i c e _ L i n e > +         < I t e m _ N o C a p t i o n > I t e m _ N o C a p t i o n < / I t e m _ N o C a p t i o n >   
-             < I t e m _ N o > I t e m _ N o < / I t e m _ N o > +     < / L a b e l s >   
-         < / S a l e s _ I n v o i c e _ L i n e > +     < S a l e s _ I n v o i c e _ L i n e >   
-     < / S a l e s _ I n v o i c e _ H e a d e r > +         < D o c u m e n t _ N o _ > D o c u m e n t _ N o _ < / D o c u m e n t _ N o _ > + 
+         < I t e m _ N o > I t e m _ N o < / I t e m _ N o > + 
+     < / S a l e s _ I n v o i c e _ L i n e >   
  < / N a v W o r d R e p o r t X m l P a r t > 
 </file>
 
 <file path=customXml/itemProps1.xml><?xml version="1.0" encoding="utf-8"?>
-<ds:datastoreItem xmlns:ds="http://schemas.openxmlformats.org/officeDocument/2006/customXml" ds:itemID="{F4E32541-2259-4A4D-B859-DFEE62C50686}">
+<ds:datastoreItem xmlns:ds="http://schemas.openxmlformats.org/officeDocument/2006/customXml" ds:itemID="{A20E749E-2291-4E27-835B-A531606A4F23}">
   <ds:schemaRefs>
     <ds:schemaRef ds:uri="urn:microsoft-dynamics-nav/reports/Item_Number/50133/"/>
   </ds:schemaRefs>

</xml_diff>